<commit_message>
Add dynamic contingent beneficiary options to joint living trust template Article 10
Updated the joint living trust template to support three contingent beneficiary options:
1. Descendants - distribute per stirpes to beneficiary's descendants
2. Other beneficiaries - distribute pro rata to other named beneficiaries
3. Specific individuals - distribute to named individuals (comma-separated)

Changes:
- Added conditional blocks in Article 10 for contingent_descendants, contingent_other_beneficiaries, and contingent_individuals
- Each option shows appropriate contingent distribution language
- Matches the implementation in single_living_trust_template.docx

Data structure already prepared in docxTemplateService.js (commit f82a19c)

🤖 Generated with [Claude Code](https://claude.com/claude-code)

Co-Authored-By: Claude <noreply@anthropic.com>
</commit_message>
<xml_diff>
--- a/public/templates/joint_living_trust_template.docx
+++ b/public/templates/joint_living_trust_template.docx
@@ -2526,8 +2526,7 @@
         <w:br/>
       </w:r>
       <w:r>
-        <w:br/>
-        <w:t>If {</w:t>
+        <w:t>{#beneficiary.contingent_descendants}If {</w:t>
       </w:r>
       <w:proofErr w:type="spellStart"/>
       <w:r>
@@ -2579,7 +2578,77 @@
       </w:r>
       <w:proofErr w:type="spellEnd"/>
       <w:r>
-        <w:t>}'s share under the terms of Article 8.</w:t>
+        <w:t>}'s share under the terms of Article 8.{/beneficiary.contingent_descendants}</w:t>
+      </w:r>
+      <w:r>
+        <w:t>{#beneficiary.contingent_other_beneficiaries}If {</w:t>
+      </w:r>
+      <w:proofErr w:type="spellStart"/>
+      <w:r>
+        <w:t>beneficiary.fullName</w:t>
+      </w:r>
+      <w:proofErr w:type="spellEnd"/>
+      <w:r>
+        <w:t>} is deceased, the Trustee shall distribute {</w:t>
+      </w:r>
+      <w:proofErr w:type="spellStart"/>
+      <w:r>
+        <w:t>beneficiary.fullName</w:t>
+      </w:r>
+      <w:proofErr w:type="spellEnd"/>
+      <w:r>
+        <w:t>}'s share pro rata to the other beneficiaries named in this Article. If no other named beneficiaries exist, the Trustee shall distribute {</w:t>
+      </w:r>
+      <w:proofErr w:type="spellStart"/>
+      <w:r>
+        <w:t>beneficiary.fullName</w:t>
+      </w:r>
+      <w:proofErr w:type="spellEnd"/>
+      <w:r>
+        <w:t>}'s share under the terms of Article 8.{/beneficiary.contingent_other_beneficiaries}</w:t>
+      </w:r>
+      <w:r>
+        <w:t>{#beneficiary.contingent_individuals}If {</w:t>
+      </w:r>
+      <w:proofErr w:type="spellStart"/>
+      <w:r>
+        <w:t>beneficiary.fullName</w:t>
+      </w:r>
+      <w:proofErr w:type="spellEnd"/>
+      <w:r>
+        <w:t>} is deceased, the Trustee shall distribute {</w:t>
+      </w:r>
+      <w:proofErr w:type="spellStart"/>
+      <w:r>
+        <w:t>beneficiary.fullName</w:t>
+      </w:r>
+      <w:proofErr w:type="spellEnd"/>
+      <w:r>
+        <w:t>}'s share to the following individuals: {</w:t>
+      </w:r>
+      <w:proofErr w:type="spellStart"/>
+      <w:r>
+        <w:t>beneficiary.contingentIndividuals</w:t>
+      </w:r>
+      <w:proofErr w:type="spellEnd"/>
+      <w:r>
+        <w:t>}. If none of these individuals survive {</w:t>
+      </w:r>
+      <w:proofErr w:type="spellStart"/>
+      <w:r>
+        <w:t>beneficiary.fullName</w:t>
+      </w:r>
+      <w:proofErr w:type="spellEnd"/>
+      <w:r>
+        <w:t>}, the Trustee shall distribute {</w:t>
+      </w:r>
+      <w:proofErr w:type="spellStart"/>
+      <w:r>
+        <w:t>beneficiary.fullName</w:t>
+      </w:r>
+      <w:proofErr w:type="spellEnd"/>
+      <w:r>
+        <w:t>}'s share under the terms of Article 8.{/beneficiary.contingent_individuals}</w:t>
       </w:r>
       <w:r>
         <w:br/>

</xml_diff>